<commit_message>
Changed some things in Project 1 proposal
</commit_message>
<xml_diff>
--- a/Resources/Project 1 proposal template.docx
+++ b/Resources/Project 1 proposal template.docx
@@ -97,51 +97,7 @@
           <w:szCs w:val="22"/>
           <w:lang w:eastAsia="en-GB"/>
         </w:rPr>
-        <w:t xml:space="preserve">Nicklas </w:t>
-      </w:r>
-      <w:proofErr w:type="spellStart"/>
-      <w:r>
-        <w:rPr>
-          <w:rFonts w:ascii="Arial" w:eastAsia="Times New Roman" w:hAnsi="Arial" w:cs="Arial"/>
-          <w:color w:val="000000"/>
-          <w:sz w:val="22"/>
-          <w:szCs w:val="22"/>
-          <w:lang w:eastAsia="en-GB"/>
-        </w:rPr>
-        <w:t>Ringdahl</w:t>
-      </w:r>
-      <w:proofErr w:type="spellEnd"/>
-      <w:r>
-        <w:rPr>
-          <w:rFonts w:ascii="Arial" w:eastAsia="Times New Roman" w:hAnsi="Arial" w:cs="Arial"/>
-          <w:color w:val="000000"/>
-          <w:sz w:val="22"/>
-          <w:szCs w:val="22"/>
-          <w:lang w:eastAsia="en-GB"/>
-        </w:rPr>
-        <w:t xml:space="preserve">, Samir </w:t>
-      </w:r>
-      <w:proofErr w:type="spellStart"/>
-      <w:r>
-        <w:rPr>
-          <w:rFonts w:ascii="Arial" w:eastAsia="Times New Roman" w:hAnsi="Arial" w:cs="Arial"/>
-          <w:color w:val="000000"/>
-          <w:sz w:val="22"/>
-          <w:szCs w:val="22"/>
-          <w:lang w:eastAsia="en-GB"/>
-        </w:rPr>
-        <w:t>Barua</w:t>
-      </w:r>
-      <w:proofErr w:type="spellEnd"/>
-      <w:r>
-        <w:rPr>
-          <w:rFonts w:ascii="Arial" w:eastAsia="Times New Roman" w:hAnsi="Arial" w:cs="Arial"/>
-          <w:color w:val="000000"/>
-          <w:sz w:val="22"/>
-          <w:szCs w:val="22"/>
-          <w:lang w:eastAsia="en-GB"/>
-        </w:rPr>
-        <w:t>, Mime Liu</w:t>
+        <w:t>Nicklas Ringdahl, Samir Barua, Mime Liu</w:t>
       </w:r>
     </w:p>
     <w:p>
@@ -656,7 +612,7 @@
           <w:szCs w:val="22"/>
           <w:lang w:eastAsia="en-GB"/>
         </w:rPr>
-        <w:t>People are less compliant with the lockdown rules in this lockdown compared to last year;</w:t>
+        <w:t xml:space="preserve">Certain crimes have decreased due to the lockdown (Breaking and entering for example) while others will have increased (Domestic violence as example) </w:t>
       </w:r>
     </w:p>
     <w:p>
@@ -697,7 +653,17 @@
           <w:szCs w:val="22"/>
           <w:lang w:eastAsia="en-GB"/>
         </w:rPr>
-        <w:t>When there are more lockdown breaches, there are higher daily case increase rates;</w:t>
+        <w:t>Areas with higher crime rates will overlap with areas showing high number of covid cases</w:t>
+      </w:r>
+      <w:r>
+        <w:rPr>
+          <w:rFonts w:ascii="Arial" w:eastAsia="Times New Roman" w:hAnsi="Arial" w:cs="Arial"/>
+          <w:color w:val="000000"/>
+          <w:sz w:val="22"/>
+          <w:szCs w:val="22"/>
+          <w:lang w:eastAsia="en-GB"/>
+        </w:rPr>
+        <w:t>;</w:t>
       </w:r>
     </w:p>
     <w:p>
@@ -738,27 +704,17 @@
           <w:szCs w:val="22"/>
           <w:lang w:eastAsia="en-GB"/>
         </w:rPr>
-        <w:t xml:space="preserve">The outbreak hotspots </w:t>
-      </w:r>
-      <w:r>
-        <w:rPr>
-          <w:rFonts w:ascii="Arial" w:eastAsia="Times New Roman" w:hAnsi="Arial" w:cs="Arial"/>
-          <w:color w:val="000000"/>
-          <w:sz w:val="22"/>
-          <w:szCs w:val="22"/>
-          <w:lang w:eastAsia="en-GB"/>
-        </w:rPr>
-        <w:t xml:space="preserve">(types and location of venues) </w:t>
-      </w:r>
-      <w:r>
-        <w:rPr>
-          <w:rFonts w:ascii="Arial" w:eastAsia="Times New Roman" w:hAnsi="Arial" w:cs="Arial"/>
-          <w:color w:val="000000"/>
-          <w:sz w:val="22"/>
-          <w:szCs w:val="22"/>
-          <w:lang w:eastAsia="en-GB"/>
-        </w:rPr>
-        <w:t>are generally similar in both lockdowns;</w:t>
+        <w:t>Crime will have dropped early in lockdown and then slowly increased throughout the year</w:t>
+      </w:r>
+      <w:r>
+        <w:rPr>
+          <w:rFonts w:ascii="Arial" w:eastAsia="Times New Roman" w:hAnsi="Arial" w:cs="Arial"/>
+          <w:color w:val="000000"/>
+          <w:sz w:val="22"/>
+          <w:szCs w:val="22"/>
+          <w:lang w:eastAsia="en-GB"/>
+        </w:rPr>
+        <w:t>;</w:t>
       </w:r>
     </w:p>
     <w:p>
@@ -799,7 +755,17 @@
           <w:szCs w:val="22"/>
           <w:lang w:eastAsia="en-GB"/>
         </w:rPr>
-        <w:t>There might be a strong correlation between lockdown rules adherence and the speed of Covid spread.</w:t>
+        <w:t>There will be a big shift in locations of crimes from outdoors to domestic situations</w:t>
+      </w:r>
+      <w:r>
+        <w:rPr>
+          <w:rFonts w:ascii="Arial" w:eastAsia="Times New Roman" w:hAnsi="Arial" w:cs="Arial"/>
+          <w:color w:val="000000"/>
+          <w:sz w:val="22"/>
+          <w:szCs w:val="22"/>
+          <w:lang w:eastAsia="en-GB"/>
+        </w:rPr>
+        <w:t>.</w:t>
       </w:r>
     </w:p>
     <w:p>
@@ -959,29 +925,7 @@
           <w:szCs w:val="22"/>
           <w:lang w:eastAsia="en-GB"/>
         </w:rPr>
-        <w:t>How will you access the data? (</w:t>
-      </w:r>
-      <w:proofErr w:type="gramStart"/>
-      <w:r>
-        <w:rPr>
-          <w:rFonts w:ascii="Arial" w:eastAsia="Times New Roman" w:hAnsi="Arial" w:cs="Arial"/>
-          <w:color w:val="000000"/>
-          <w:sz w:val="22"/>
-          <w:szCs w:val="22"/>
-          <w:lang w:eastAsia="en-GB"/>
-        </w:rPr>
-        <w:t>e.g.</w:t>
-      </w:r>
-      <w:proofErr w:type="gramEnd"/>
-      <w:r>
-        <w:rPr>
-          <w:rFonts w:ascii="Arial" w:eastAsia="Times New Roman" w:hAnsi="Arial" w:cs="Arial"/>
-          <w:color w:val="000000"/>
-          <w:sz w:val="22"/>
-          <w:szCs w:val="22"/>
-          <w:lang w:eastAsia="en-GB"/>
-        </w:rPr>
-        <w:t xml:space="preserve"> via an API or downloading the data)</w:t>
+        <w:t>How will you access the data? (e.g. via an API or downloading the data)</w:t>
       </w:r>
     </w:p>
     <w:p>
@@ -1418,13 +1362,7 @@
         <w:ind w:left="360"/>
       </w:pPr>
       <w:r>
-        <w:t>N</w:t>
-      </w:r>
-      <w:r>
-        <w:t xml:space="preserve"> - </w:t>
-      </w:r>
-      <w:r>
-        <w:t>Crime data (types, amount etc)</w:t>
+        <w:t>N - Crime data (types, amount etc)</w:t>
       </w:r>
     </w:p>
     <w:p>
@@ -1559,13 +1497,7 @@
         <w:ind w:left="360"/>
       </w:pPr>
       <w:r>
-        <w:t xml:space="preserve">M – </w:t>
-      </w:r>
-      <w:r>
-        <w:t>D</w:t>
-      </w:r>
-      <w:r>
-        <w:t>aily case changes and crime data</w:t>
+        <w:t>M – Daily case changes and crime data</w:t>
       </w:r>
     </w:p>
     <w:p/>

</xml_diff>